<commit_message>
Updating Tailoring Tool docs
</commit_message>
<xml_diff>
--- a/DeploymentPackage/TailoringTool/OpenInfobutton Tailoring guide.docx
+++ b/DeploymentPackage/TailoringTool/OpenInfobutton Tailoring guide.docx
@@ -885,8 +885,6 @@
               </w:rPr>
               <w:t>Knowledge resource profile sections</w:t>
             </w:r>
-            <w:bookmarkStart w:id="0" w:name="_GoBack"/>
-            <w:bookmarkEnd w:id="0"/>
             <w:r>
               <w:rPr>
                 <w:noProof/>
@@ -1457,12 +1455,12 @@
       <w:pPr>
         <w:pStyle w:val="Heading1"/>
       </w:pPr>
-      <w:bookmarkStart w:id="1" w:name="_Toc354411770"/>
+      <w:bookmarkStart w:id="0" w:name="_Toc354411770"/>
       <w:r>
         <w:lastRenderedPageBreak/>
         <w:t>Software Requirements</w:t>
       </w:r>
-      <w:bookmarkEnd w:id="1"/>
+      <w:bookmarkEnd w:id="0"/>
     </w:p>
     <w:p>
       <w:pPr>
@@ -1619,11 +1617,11 @@
       <w:pPr>
         <w:pStyle w:val="Heading1"/>
       </w:pPr>
-      <w:bookmarkStart w:id="2" w:name="_Toc354411771"/>
+      <w:bookmarkStart w:id="1" w:name="_Toc354411771"/>
       <w:r>
         <w:t>Target Audience</w:t>
       </w:r>
-      <w:bookmarkEnd w:id="2"/>
+      <w:bookmarkEnd w:id="1"/>
     </w:p>
     <w:p>
       <w:r>
@@ -1710,11 +1708,11 @@
       <w:pPr>
         <w:pStyle w:val="Heading1"/>
       </w:pPr>
-      <w:bookmarkStart w:id="3" w:name="_Toc354411772"/>
+      <w:bookmarkStart w:id="2" w:name="_Toc354411772"/>
       <w:r>
         <w:t>Background</w:t>
       </w:r>
-      <w:bookmarkEnd w:id="3"/>
+      <w:bookmarkEnd w:id="2"/>
     </w:p>
     <w:p>
       <w:r>
@@ -2029,7 +2027,7 @@
       <w:pPr>
         <w:pStyle w:val="Heading2"/>
       </w:pPr>
-      <w:bookmarkStart w:id="4" w:name="_Toc354411773"/>
+      <w:bookmarkStart w:id="3" w:name="_Toc354411773"/>
       <w:r>
         <w:t>OpenInfobutton</w:t>
       </w:r>
@@ -2039,82 +2037,82 @@
       <w:r>
         <w:t>processing</w:t>
       </w:r>
+      <w:bookmarkEnd w:id="3"/>
+    </w:p>
+    <w:p>
+      <w:r>
+        <w:t xml:space="preserve">Two main steps are processed </w:t>
+      </w:r>
+      <w:r>
+        <w:t xml:space="preserve">against </w:t>
+      </w:r>
+      <w:r>
+        <w:t xml:space="preserve">the </w:t>
+      </w:r>
+      <w:r>
+        <w:t xml:space="preserve">OpenInfobutton knowledge base </w:t>
+      </w:r>
+      <w:r>
+        <w:t xml:space="preserve">when </w:t>
+      </w:r>
+      <w:r>
+        <w:t xml:space="preserve">OpenInfobutton </w:t>
+      </w:r>
+      <w:r>
+        <w:t xml:space="preserve">receives an </w:t>
+      </w:r>
+      <w:r>
+        <w:t xml:space="preserve">infobutton request: </w:t>
+      </w:r>
+      <w:r>
+        <w:t>knowledge resource</w:t>
+      </w:r>
+      <w:r>
+        <w:rPr>
+          <w:i/>
+        </w:rPr>
+        <w:t xml:space="preserve"> matching</w:t>
+      </w:r>
+      <w:r>
+        <w:t xml:space="preserve"> and </w:t>
+      </w:r>
+      <w:r>
+        <w:t>knowledge resource</w:t>
+      </w:r>
+      <w:r>
+        <w:rPr>
+          <w:i/>
+        </w:rPr>
+        <w:t xml:space="preserve"> </w:t>
+      </w:r>
+      <w:r>
+        <w:t>request</w:t>
+      </w:r>
+      <w:r>
+        <w:rPr>
+          <w:i/>
+        </w:rPr>
+        <w:t xml:space="preserve"> </w:t>
+      </w:r>
+      <w:r>
+        <w:rPr>
+          <w:i/>
+        </w:rPr>
+        <w:t>creation</w:t>
+      </w:r>
+      <w:r>
+        <w:t xml:space="preserve">. </w:t>
+      </w:r>
+    </w:p>
+    <w:p>
+      <w:pPr>
+        <w:pStyle w:val="Heading3"/>
+      </w:pPr>
+      <w:bookmarkStart w:id="4" w:name="_Toc354411774"/>
+      <w:r>
+        <w:t>Matching process</w:t>
+      </w:r>
       <w:bookmarkEnd w:id="4"/>
-    </w:p>
-    <w:p>
-      <w:r>
-        <w:t xml:space="preserve">Two main steps are processed </w:t>
-      </w:r>
-      <w:r>
-        <w:t xml:space="preserve">against </w:t>
-      </w:r>
-      <w:r>
-        <w:t xml:space="preserve">the </w:t>
-      </w:r>
-      <w:r>
-        <w:t xml:space="preserve">OpenInfobutton knowledge base </w:t>
-      </w:r>
-      <w:r>
-        <w:t xml:space="preserve">when </w:t>
-      </w:r>
-      <w:r>
-        <w:t xml:space="preserve">OpenInfobutton </w:t>
-      </w:r>
-      <w:r>
-        <w:t xml:space="preserve">receives an </w:t>
-      </w:r>
-      <w:r>
-        <w:t xml:space="preserve">infobutton request: </w:t>
-      </w:r>
-      <w:r>
-        <w:t>knowledge resource</w:t>
-      </w:r>
-      <w:r>
-        <w:rPr>
-          <w:i/>
-        </w:rPr>
-        <w:t xml:space="preserve"> matching</w:t>
-      </w:r>
-      <w:r>
-        <w:t xml:space="preserve"> and </w:t>
-      </w:r>
-      <w:r>
-        <w:t>knowledge resource</w:t>
-      </w:r>
-      <w:r>
-        <w:rPr>
-          <w:i/>
-        </w:rPr>
-        <w:t xml:space="preserve"> </w:t>
-      </w:r>
-      <w:r>
-        <w:t>request</w:t>
-      </w:r>
-      <w:r>
-        <w:rPr>
-          <w:i/>
-        </w:rPr>
-        <w:t xml:space="preserve"> </w:t>
-      </w:r>
-      <w:r>
-        <w:rPr>
-          <w:i/>
-        </w:rPr>
-        <w:t>creation</w:t>
-      </w:r>
-      <w:r>
-        <w:t xml:space="preserve">. </w:t>
-      </w:r>
-    </w:p>
-    <w:p>
-      <w:pPr>
-        <w:pStyle w:val="Heading3"/>
-      </w:pPr>
-      <w:bookmarkStart w:id="5" w:name="_Toc354411774"/>
-      <w:r>
-        <w:t>Matching process</w:t>
-      </w:r>
-      <w:bookmarkEnd w:id="5"/>
     </w:p>
     <w:p>
       <w:r>
@@ -2262,68 +2260,68 @@
       <w:pPr>
         <w:pStyle w:val="Heading2"/>
       </w:pPr>
-      <w:bookmarkStart w:id="6" w:name="_Toc354411775"/>
+      <w:bookmarkStart w:id="5" w:name="_Toc354411775"/>
       <w:r>
         <w:t>Knowledge resource response</w:t>
       </w:r>
+      <w:bookmarkEnd w:id="5"/>
+    </w:p>
+    <w:p>
+      <w:r>
+        <w:t>The</w:t>
+      </w:r>
+      <w:r>
+        <w:t xml:space="preserve"> </w:t>
+      </w:r>
+      <w:r>
+        <w:t xml:space="preserve">OpenInfobutton </w:t>
+      </w:r>
+      <w:r>
+        <w:t xml:space="preserve">response </w:t>
+      </w:r>
+      <w:r>
+        <w:t xml:space="preserve">to an infobutton request </w:t>
+      </w:r>
+      <w:r>
+        <w:t>include</w:t>
+      </w:r>
+      <w:r>
+        <w:t>s</w:t>
+      </w:r>
+      <w:r>
+        <w:t xml:space="preserve"> links to </w:t>
+      </w:r>
+      <w:r>
+        <w:t xml:space="preserve">knowledge </w:t>
+      </w:r>
+      <w:r>
+        <w:t xml:space="preserve">resources that matched successfully against the context </w:t>
+      </w:r>
+      <w:r>
+        <w:t xml:space="preserve">parameters </w:t>
+      </w:r>
+      <w:r>
+        <w:t xml:space="preserve">represented in the </w:t>
+      </w:r>
+      <w:r>
+        <w:t xml:space="preserve">infobutton </w:t>
+      </w:r>
+      <w:r>
+        <w:t xml:space="preserve">request. </w:t>
+      </w:r>
+      <w:r>
+        <w:t xml:space="preserve">For each matched resource, a set of links is created. Each link is associated with a content subtopic that is addressed in the knowledge resource. </w:t>
+      </w:r>
+    </w:p>
+    <w:p>
+      <w:pPr>
+        <w:pStyle w:val="Heading1"/>
+      </w:pPr>
+      <w:bookmarkStart w:id="6" w:name="_Toc354411776"/>
+      <w:r>
+        <w:t>Creating Knowledge Resource Profiles</w:t>
+      </w:r>
       <w:bookmarkEnd w:id="6"/>
-    </w:p>
-    <w:p>
-      <w:r>
-        <w:t>The</w:t>
-      </w:r>
-      <w:r>
-        <w:t xml:space="preserve"> </w:t>
-      </w:r>
-      <w:r>
-        <w:t xml:space="preserve">OpenInfobutton </w:t>
-      </w:r>
-      <w:r>
-        <w:t xml:space="preserve">response </w:t>
-      </w:r>
-      <w:r>
-        <w:t xml:space="preserve">to an infobutton request </w:t>
-      </w:r>
-      <w:r>
-        <w:t>include</w:t>
-      </w:r>
-      <w:r>
-        <w:t>s</w:t>
-      </w:r>
-      <w:r>
-        <w:t xml:space="preserve"> links to </w:t>
-      </w:r>
-      <w:r>
-        <w:t xml:space="preserve">knowledge </w:t>
-      </w:r>
-      <w:r>
-        <w:t xml:space="preserve">resources that matched successfully against the context </w:t>
-      </w:r>
-      <w:r>
-        <w:t xml:space="preserve">parameters </w:t>
-      </w:r>
-      <w:r>
-        <w:t xml:space="preserve">represented in the </w:t>
-      </w:r>
-      <w:r>
-        <w:t xml:space="preserve">infobutton </w:t>
-      </w:r>
-      <w:r>
-        <w:t xml:space="preserve">request. </w:t>
-      </w:r>
-      <w:r>
-        <w:t xml:space="preserve">For each matched resource, a set of links is created. Each link is associated with a content subtopic that is addressed in the knowledge resource. </w:t>
-      </w:r>
-    </w:p>
-    <w:p>
-      <w:pPr>
-        <w:pStyle w:val="Heading1"/>
-      </w:pPr>
-      <w:bookmarkStart w:id="7" w:name="_Toc354411776"/>
-      <w:r>
-        <w:t>Creating Knowledge Resource Profiles</w:t>
-      </w:r>
-      <w:bookmarkEnd w:id="7"/>
     </w:p>
     <w:p>
       <w:r>
@@ -2344,14 +2342,14 @@
       <w:pPr>
         <w:pStyle w:val="Heading2"/>
       </w:pPr>
-      <w:bookmarkStart w:id="8" w:name="_Toc354411777"/>
+      <w:bookmarkStart w:id="7" w:name="_Toc354411777"/>
       <w:r>
         <w:t xml:space="preserve">Opening </w:t>
       </w:r>
       <w:r>
         <w:t>Authentic and the OpenInfobutton Tailoring Tool</w:t>
       </w:r>
-      <w:bookmarkEnd w:id="8"/>
+      <w:bookmarkEnd w:id="7"/>
       <w:r>
         <w:t xml:space="preserve"> </w:t>
       </w:r>
@@ -2395,7 +2393,13 @@
       </w:r>
       <w:proofErr w:type="spellEnd"/>
       <w:r>
-        <w:t>”. This file is an Authentic® project file that contains a started set of resources profiles as well as any new profile you create.</w:t>
+        <w:t>”. This file is an Authentic® project file that con</w:t>
+      </w:r>
+      <w:r>
+        <w:t>tains a started set of resource</w:t>
+      </w:r>
+      <w:r>
+        <w:t xml:space="preserve"> profiles as well as any new profile you create.</w:t>
       </w:r>
       <w:r>
         <w:t xml:space="preserve"> </w:t>
@@ -2413,7 +2417,12 @@
         </w:numPr>
       </w:pPr>
       <w:r>
-        <w:t>Option 2: Open the Authentic® program. Select File</w:t>
+        <w:t>Option 2: Open the Authentic® program. Sel</w:t>
+      </w:r>
+      <w:bookmarkStart w:id="8" w:name="_GoBack"/>
+      <w:bookmarkEnd w:id="8"/>
+      <w:r>
+        <w:t>ect File</w:t>
       </w:r>
       <w:r>
         <w:t xml:space="preserve">-&gt;Open Project. </w:t>
@@ -3262,14 +3271,7 @@
           <w:i/>
           <w:u w:val="single"/>
         </w:rPr>
-        <w:t>Compliant with HL7</w:t>
-      </w:r>
-      <w:r>
-        <w:rPr>
-          <w:i/>
-          <w:u w:val="single"/>
-        </w:rPr>
-        <w:t xml:space="preserve"> Infobutton SOA Standard</w:t>
+        <w:t>Compliant with HL7 Infobutton SOA Standard</w:t>
       </w:r>
       <w:r>
         <w:t>:</w:t>
@@ -3278,16 +3280,7 @@
         <w:t xml:space="preserve"> </w:t>
       </w:r>
       <w:r>
-        <w:t xml:space="preserve">This specification </w:t>
-      </w:r>
-      <w:r>
-        <w:t xml:space="preserve">includes a </w:t>
-      </w:r>
-      <w:r>
-        <w:t xml:space="preserve">standard format </w:t>
-      </w:r>
-      <w:r>
-        <w:t xml:space="preserve">for infobutton responses and a </w:t>
+        <w:t xml:space="preserve">This specification includes a standard format for infobutton responses and a </w:t>
       </w:r>
       <w:proofErr w:type="spellStart"/>
       <w:r>
@@ -3298,10 +3291,7 @@
         <w:t xml:space="preserve"> implementation.</w:t>
       </w:r>
       <w:r>
-        <w:t xml:space="preserve"> </w:t>
-      </w:r>
-      <w:r>
-        <w:t xml:space="preserve">See </w:t>
+        <w:t xml:space="preserve"> See </w:t>
       </w:r>
       <w:hyperlink r:id="rId19" w:history="1">
         <w:r>
@@ -4497,10 +4487,7 @@
         <w:t xml:space="preserve"> the code and code system</w:t>
       </w:r>
       <w:r>
-        <w:t xml:space="preserve"> associated with the </w:t>
-      </w:r>
-      <w:r>
-        <w:t>subtopic</w:t>
+        <w:t xml:space="preserve"> associated with the subtopic</w:t>
       </w:r>
       <w:r>
         <w:t>. These fields are optional</w:t>
@@ -5316,7 +5303,7 @@
                               <w:sz w:val="28"/>
                               <w:szCs w:val="40"/>
                             </w:rPr>
-                            <w:t>1</w:t>
+                            <w:t>4</w:t>
                           </w:r>
                           <w:r>
                             <w:rPr>
@@ -5404,7 +5391,7 @@
                         <w:sz w:val="28"/>
                         <w:szCs w:val="40"/>
                       </w:rPr>
-                      <w:t>1</w:t>
+                      <w:t>4</w:t>
                     </w:r>
                     <w:r>
                       <w:rPr>

</xml_diff>